<commit_message>
Updated section 2 and 3
</commit_message>
<xml_diff>
--- a/Documents/Dissertacao/Skeleton.docx
+++ b/Documents/Dissertacao/Skeleton.docx
@@ -42,24 +42,469 @@
       <w:pPr>
         <w:pStyle w:val="ListParagraph"/>
         <w:numPr>
+          <w:ilvl w:val="1"/>
+          <w:numId w:val="2"/>
+        </w:numPr>
+      </w:pPr>
+      <w:r>
+        <w:t>Research</w:t>
+      </w:r>
+      <w:r>
+        <w:t xml:space="preserve"> Questions</w:t>
+      </w:r>
+    </w:p>
+    <w:p>
+      <w:pPr>
+        <w:pStyle w:val="ListParagraph"/>
+        <w:numPr>
+          <w:ilvl w:val="1"/>
+          <w:numId w:val="2"/>
+        </w:numPr>
+      </w:pPr>
+      <w:r>
+        <w:t>Organization</w:t>
+      </w:r>
+    </w:p>
+    <w:p>
+      <w:pPr>
+        <w:pStyle w:val="ListParagraph"/>
+        <w:numPr>
+          <w:ilvl w:val="0"/>
+          <w:numId w:val="2"/>
+        </w:numPr>
+      </w:pPr>
+      <w:commentRangeStart w:id="0"/>
+      <w:r>
+        <w:t>Game Flow Analysis</w:t>
+      </w:r>
+    </w:p>
+    <w:p>
+      <w:pPr>
+        <w:pStyle w:val="ListParagraph"/>
+        <w:numPr>
+          <w:ilvl w:val="1"/>
+          <w:numId w:val="2"/>
+        </w:numPr>
+      </w:pPr>
+      <w:r>
+        <w:t>Introduction</w:t>
+      </w:r>
+    </w:p>
+    <w:p>
+      <w:pPr>
+        <w:pStyle w:val="ListParagraph"/>
+        <w:numPr>
+          <w:ilvl w:val="1"/>
+          <w:numId w:val="2"/>
+        </w:numPr>
+      </w:pPr>
+      <w:r>
+        <w:t>Usage</w:t>
+      </w:r>
+      <w:r>
+        <w:t xml:space="preserve"> (</w:t>
+      </w:r>
+      <w:r>
+        <w:rPr>
+          <w:i/>
+        </w:rPr>
+        <w:t>Undecided title</w:t>
+      </w:r>
+      <w:r>
+        <w:rPr>
+          <w:i/>
+        </w:rPr>
+        <w:t>)</w:t>
+      </w:r>
+      <w:r>
+        <w:tab/>
+      </w:r>
+      <w:r>
+        <w:tab/>
+      </w:r>
+      <w:r>
+        <w:tab/>
+      </w:r>
+      <w:r>
+        <w:tab/>
+        <w:t>(Data mining, Storytelling,</w:t>
+      </w:r>
+      <w:r>
+        <w:t xml:space="preserve"> aid</w:t>
+      </w:r>
+      <w:r>
+        <w:t xml:space="preserve"> understanding …)</w:t>
+      </w:r>
+    </w:p>
+    <w:p>
+      <w:pPr>
+        <w:pStyle w:val="ListParagraph"/>
+        <w:numPr>
+          <w:ilvl w:val="1"/>
+          <w:numId w:val="2"/>
+        </w:numPr>
+      </w:pPr>
+      <w:r>
+        <w:rPr>
+          <w:i/>
+        </w:rPr>
+        <w:t>Undecided title</w:t>
+      </w:r>
+      <w:r>
+        <w:t xml:space="preserve"> </w:t>
+      </w:r>
+      <w:r>
+        <w:tab/>
+        <w:t>(how games do this: replays, statistics graphs, endgame summary)</w:t>
+      </w:r>
+    </w:p>
+    <w:p>
+      <w:pPr>
+        <w:pStyle w:val="ListParagraph"/>
+        <w:numPr>
+          <w:ilvl w:val="1"/>
+          <w:numId w:val="2"/>
+        </w:numPr>
+      </w:pPr>
+      <w:r>
+        <w:t>Related Work</w:t>
+      </w:r>
+      <w:r>
+        <w:tab/>
+      </w:r>
+      <w:r>
+        <w:tab/>
+        <w:t>(Studies done about this)</w:t>
+      </w:r>
+    </w:p>
+    <w:p>
+      <w:pPr>
+        <w:pStyle w:val="ListParagraph"/>
+        <w:numPr>
+          <w:ilvl w:val="1"/>
+          <w:numId w:val="2"/>
+        </w:numPr>
+      </w:pPr>
+      <w:r>
+        <w:t>Final Considerations</w:t>
+      </w:r>
+    </w:p>
+    <w:p>
+      <w:pPr>
+        <w:pStyle w:val="ListParagraph"/>
+        <w:numPr>
+          <w:ilvl w:val="0"/>
+          <w:numId w:val="2"/>
+        </w:numPr>
+      </w:pPr>
+      <w:r>
+        <w:t>Provenance</w:t>
+      </w:r>
+    </w:p>
+    <w:p>
+      <w:pPr>
+        <w:pStyle w:val="ListParagraph"/>
+        <w:numPr>
+          <w:ilvl w:val="1"/>
+          <w:numId w:val="2"/>
+        </w:numPr>
+      </w:pPr>
+      <w:r>
+        <w:t>Introduction</w:t>
+      </w:r>
+    </w:p>
+    <w:p>
+      <w:pPr>
+        <w:pStyle w:val="ListParagraph"/>
+        <w:numPr>
+          <w:ilvl w:val="1"/>
+          <w:numId w:val="2"/>
+        </w:numPr>
+      </w:pPr>
+      <w:r>
+        <w:t>Open Provenance Model</w:t>
+      </w:r>
+      <w:r>
+        <w:tab/>
+        <w:t xml:space="preserve"> (Possible subsections with peculiarities)</w:t>
+      </w:r>
+    </w:p>
+    <w:p>
+      <w:pPr>
+        <w:pStyle w:val="ListParagraph"/>
+        <w:numPr>
+          <w:ilvl w:val="1"/>
+          <w:numId w:val="2"/>
+        </w:numPr>
+      </w:pPr>
+      <w:r>
+        <w:t>PROV</w:t>
+      </w:r>
+      <w:r>
+        <w:tab/>
+      </w:r>
+      <w:r>
+        <w:tab/>
+      </w:r>
+      <w:r>
+        <w:tab/>
+      </w:r>
+      <w:r>
+        <w:tab/>
+        <w:t>(Possible subsections with peculiarities)</w:t>
+      </w:r>
+    </w:p>
+    <w:p>
+      <w:pPr>
+        <w:pStyle w:val="ListParagraph"/>
+        <w:numPr>
+          <w:ilvl w:val="1"/>
+          <w:numId w:val="2"/>
+        </w:numPr>
+      </w:pPr>
+      <w:r>
+        <w:t>Comparison between provenance models (OPM vs. PROV)</w:t>
+      </w:r>
+    </w:p>
+    <w:p>
+      <w:pPr>
+        <w:pStyle w:val="ListParagraph"/>
+        <w:numPr>
+          <w:ilvl w:val="1"/>
+          <w:numId w:val="2"/>
+        </w:numPr>
+      </w:pPr>
+      <w:r>
+        <w:t>Final Considerations</w:t>
+      </w:r>
+    </w:p>
+    <w:commentRangeEnd w:id="0"/>
+    <w:p>
+      <w:pPr>
+        <w:pStyle w:val="ListParagraph"/>
+        <w:numPr>
+          <w:ilvl w:val="0"/>
+          <w:numId w:val="2"/>
+        </w:numPr>
+      </w:pPr>
+      <w:r>
+        <w:rPr>
+          <w:rStyle w:val="CommentReference"/>
+        </w:rPr>
+        <w:commentReference w:id="0"/>
+      </w:r>
+      <w:r>
+        <w:t>Provenance in Games</w:t>
+      </w:r>
+    </w:p>
+    <w:p>
+      <w:pPr>
+        <w:pStyle w:val="ListParagraph"/>
+        <w:numPr>
+          <w:ilvl w:val="1"/>
+          <w:numId w:val="2"/>
+        </w:numPr>
+      </w:pPr>
+      <w:r>
+        <w:t>Introduction</w:t>
+      </w:r>
+    </w:p>
+    <w:p>
+      <w:pPr>
+        <w:pStyle w:val="ListParagraph"/>
+        <w:numPr>
+          <w:ilvl w:val="1"/>
+          <w:numId w:val="2"/>
+        </w:numPr>
+      </w:pPr>
+      <w:r>
+        <w:t>Data Model</w:t>
+      </w:r>
+    </w:p>
+    <w:p>
+      <w:pPr>
+        <w:pStyle w:val="ListParagraph"/>
+        <w:numPr>
+          <w:ilvl w:val="1"/>
+          <w:numId w:val="2"/>
+        </w:numPr>
+      </w:pPr>
+      <w:r>
+        <w:t>Data Structure</w:t>
+      </w:r>
+    </w:p>
+    <w:p>
+      <w:pPr>
+        <w:pStyle w:val="ListParagraph"/>
+        <w:numPr>
+          <w:ilvl w:val="1"/>
+          <w:numId w:val="2"/>
+        </w:numPr>
+      </w:pPr>
+      <w:r>
+        <w:t>Information Storage</w:t>
+      </w:r>
+    </w:p>
+    <w:p>
+      <w:pPr>
+        <w:pStyle w:val="ListParagraph"/>
+        <w:numPr>
+          <w:ilvl w:val="1"/>
+          <w:numId w:val="2"/>
+        </w:numPr>
+      </w:pPr>
+      <w:r>
+        <w:t>Provenance Visualization</w:t>
+      </w:r>
+    </w:p>
+    <w:p>
+      <w:pPr>
+        <w:pStyle w:val="ListParagraph"/>
+        <w:numPr>
+          <w:ilvl w:val="1"/>
+          <w:numId w:val="2"/>
+        </w:numPr>
+      </w:pPr>
+      <w:r>
+        <w:t>Final Considerations</w:t>
+      </w:r>
+    </w:p>
+    <w:p>
+      <w:pPr>
+        <w:pStyle w:val="ListParagraph"/>
+        <w:numPr>
+          <w:ilvl w:val="0"/>
+          <w:numId w:val="2"/>
+        </w:numPr>
+      </w:pPr>
+      <w:r>
+        <w:t>Implementation</w:t>
+      </w:r>
+      <w:r>
+        <w:t xml:space="preserve"> (Possible title change)</w:t>
+      </w:r>
+    </w:p>
+    <w:p>
+      <w:pPr>
+        <w:pStyle w:val="ListParagraph"/>
+        <w:numPr>
+          <w:ilvl w:val="1"/>
+          <w:numId w:val="2"/>
+        </w:numPr>
+      </w:pPr>
+      <w:r>
+        <w:t>Introduction</w:t>
+      </w:r>
+    </w:p>
+    <w:p>
+      <w:pPr>
+        <w:pStyle w:val="ListParagraph"/>
+        <w:numPr>
+          <w:ilvl w:val="1"/>
+          <w:numId w:val="2"/>
+        </w:numPr>
+      </w:pPr>
+      <w:r>
+        <w:t>SDM</w:t>
+      </w:r>
+    </w:p>
+    <w:p>
+      <w:pPr>
+        <w:pStyle w:val="ListParagraph"/>
+        <w:numPr>
+          <w:ilvl w:val="1"/>
+          <w:numId w:val="2"/>
+        </w:numPr>
+      </w:pPr>
+      <w:r>
+        <w:t>Guiding Example</w:t>
+      </w:r>
+      <w:r>
+        <w:t xml:space="preserve"> (Possible subsection, depends if there are any under SDM)</w:t>
+      </w:r>
+    </w:p>
+    <w:p>
+      <w:pPr>
+        <w:pStyle w:val="ListParagraph"/>
+        <w:numPr>
+          <w:ilvl w:val="1"/>
+          <w:numId w:val="2"/>
+        </w:numPr>
+      </w:pPr>
+      <w:r>
+        <w:t>Provenance Gathering</w:t>
+      </w:r>
+    </w:p>
+    <w:p>
+      <w:pPr>
+        <w:pStyle w:val="ListParagraph"/>
+        <w:numPr>
+          <w:ilvl w:val="1"/>
+          <w:numId w:val="2"/>
+        </w:numPr>
+      </w:pPr>
+      <w:r>
+        <w:t>Provenance Analysis (Proof Viewer)</w:t>
+      </w:r>
+    </w:p>
+    <w:p>
+      <w:pPr>
+        <w:pStyle w:val="ListParagraph"/>
+        <w:numPr>
           <w:ilvl w:val="2"/>
           <w:numId w:val="2"/>
         </w:numPr>
       </w:pPr>
       <w:r>
-        <w:t>Related Questions</w:t>
-      </w:r>
-    </w:p>
-    <w:p>
-      <w:pPr>
-        <w:pStyle w:val="ListParagraph"/>
-        <w:numPr>
-          <w:ilvl w:val="1"/>
-          <w:numId w:val="2"/>
-        </w:numPr>
-      </w:pPr>
-      <w:r>
-        <w:t>Organization</w:t>
+        <w:t>Node Representations</w:t>
+      </w:r>
+    </w:p>
+    <w:p>
+      <w:pPr>
+        <w:pStyle w:val="ListParagraph"/>
+        <w:numPr>
+          <w:ilvl w:val="2"/>
+          <w:numId w:val="2"/>
+        </w:numPr>
+      </w:pPr>
+      <w:r>
+        <w:t>Edge Representations</w:t>
+      </w:r>
+    </w:p>
+    <w:p>
+      <w:pPr>
+        <w:pStyle w:val="ListParagraph"/>
+        <w:numPr>
+          <w:ilvl w:val="2"/>
+          <w:numId w:val="2"/>
+        </w:numPr>
+      </w:pPr>
+      <w:r>
+        <w:t>Node Filters</w:t>
+      </w:r>
+    </w:p>
+    <w:p>
+      <w:pPr>
+        <w:pStyle w:val="ListParagraph"/>
+        <w:numPr>
+          <w:ilvl w:val="2"/>
+          <w:numId w:val="2"/>
+        </w:numPr>
+      </w:pPr>
+      <w:r>
+        <w:t>Edge Filters</w:t>
+      </w:r>
+    </w:p>
+    <w:p>
+      <w:pPr>
+        <w:pStyle w:val="ListParagraph"/>
+        <w:numPr>
+          <w:ilvl w:val="1"/>
+          <w:numId w:val="2"/>
+        </w:numPr>
+      </w:pPr>
+      <w:r>
+        <w:t>Final Considerations</w:t>
       </w:r>
     </w:p>
     <w:p>
@@ -71,7 +516,7 @@
         </w:numPr>
       </w:pPr>
       <w:r>
-        <w:t>Game Flow Analysis</w:t>
+        <w:t>Evaluation</w:t>
       </w:r>
     </w:p>
     <w:p>
@@ -95,7 +540,43 @@
         </w:numPr>
       </w:pPr>
       <w:r>
-        <w:t>Related Work</w:t>
+        <w:t>Experiment Planning</w:t>
+      </w:r>
+    </w:p>
+    <w:p>
+      <w:pPr>
+        <w:pStyle w:val="ListParagraph"/>
+        <w:numPr>
+          <w:ilvl w:val="1"/>
+          <w:numId w:val="2"/>
+        </w:numPr>
+      </w:pPr>
+      <w:r>
+        <w:t>Experiment Execution</w:t>
+      </w:r>
+    </w:p>
+    <w:p>
+      <w:pPr>
+        <w:pStyle w:val="ListParagraph"/>
+        <w:numPr>
+          <w:ilvl w:val="1"/>
+          <w:numId w:val="2"/>
+        </w:numPr>
+      </w:pPr>
+      <w:r>
+        <w:t>Statistical Analysis</w:t>
+      </w:r>
+    </w:p>
+    <w:p>
+      <w:pPr>
+        <w:pStyle w:val="ListParagraph"/>
+        <w:numPr>
+          <w:ilvl w:val="1"/>
+          <w:numId w:val="2"/>
+        </w:numPr>
+      </w:pPr>
+      <w:r>
+        <w:t>Threats to Validity</w:t>
       </w:r>
     </w:p>
     <w:p>
@@ -119,369 +600,7 @@
         </w:numPr>
       </w:pPr>
       <w:r>
-        <w:t>Provenance</w:t>
-      </w:r>
-    </w:p>
-    <w:p>
-      <w:pPr>
-        <w:pStyle w:val="ListParagraph"/>
-        <w:numPr>
-          <w:ilvl w:val="1"/>
-          <w:numId w:val="2"/>
-        </w:numPr>
-      </w:pPr>
-      <w:r>
-        <w:t>Introduction</w:t>
-      </w:r>
-    </w:p>
-    <w:p>
-      <w:pPr>
-        <w:pStyle w:val="ListParagraph"/>
-        <w:numPr>
-          <w:ilvl w:val="1"/>
-          <w:numId w:val="2"/>
-        </w:numPr>
-      </w:pPr>
-      <w:r>
-        <w:t>Open Provenance Model</w:t>
-      </w:r>
-    </w:p>
-    <w:p>
-      <w:pPr>
-        <w:pStyle w:val="ListParagraph"/>
-        <w:numPr>
-          <w:ilvl w:val="1"/>
-          <w:numId w:val="2"/>
-        </w:numPr>
-      </w:pPr>
-      <w:r>
-        <w:t>PROV</w:t>
-      </w:r>
-    </w:p>
-    <w:p>
-      <w:pPr>
-        <w:pStyle w:val="ListParagraph"/>
-        <w:numPr>
-          <w:ilvl w:val="1"/>
-          <w:numId w:val="2"/>
-        </w:numPr>
-      </w:pPr>
-      <w:r>
-        <w:t>Final Considerations</w:t>
-      </w:r>
-    </w:p>
-    <w:p>
-      <w:pPr>
-        <w:pStyle w:val="ListParagraph"/>
-        <w:numPr>
-          <w:ilvl w:val="0"/>
-          <w:numId w:val="2"/>
-        </w:numPr>
-      </w:pPr>
-      <w:r>
-        <w:t>Provenance in Games</w:t>
-      </w:r>
-    </w:p>
-    <w:p>
-      <w:pPr>
-        <w:pStyle w:val="ListParagraph"/>
-        <w:numPr>
-          <w:ilvl w:val="1"/>
-          <w:numId w:val="2"/>
-        </w:numPr>
-      </w:pPr>
-      <w:r>
-        <w:t>Introduction</w:t>
-      </w:r>
-    </w:p>
-    <w:p>
-      <w:pPr>
-        <w:pStyle w:val="ListParagraph"/>
-        <w:numPr>
-          <w:ilvl w:val="1"/>
-          <w:numId w:val="2"/>
-        </w:numPr>
-      </w:pPr>
-      <w:r>
-        <w:t>Data Model</w:t>
-      </w:r>
-    </w:p>
-    <w:p>
-      <w:pPr>
-        <w:pStyle w:val="ListParagraph"/>
-        <w:numPr>
-          <w:ilvl w:val="1"/>
-          <w:numId w:val="2"/>
-        </w:numPr>
-      </w:pPr>
-      <w:r>
-        <w:t>Data Structure</w:t>
-      </w:r>
-    </w:p>
-    <w:p>
-      <w:pPr>
-        <w:pStyle w:val="ListParagraph"/>
-        <w:numPr>
-          <w:ilvl w:val="1"/>
-          <w:numId w:val="2"/>
-        </w:numPr>
-      </w:pPr>
-      <w:r>
-        <w:t>Information Storage</w:t>
-      </w:r>
-    </w:p>
-    <w:p>
-      <w:pPr>
-        <w:pStyle w:val="ListParagraph"/>
-        <w:numPr>
-          <w:ilvl w:val="1"/>
-          <w:numId w:val="2"/>
-        </w:numPr>
-      </w:pPr>
-      <w:r>
-        <w:t>Provenance Visualization</w:t>
-      </w:r>
-    </w:p>
-    <w:p>
-      <w:pPr>
-        <w:pStyle w:val="ListParagraph"/>
-        <w:numPr>
-          <w:ilvl w:val="1"/>
-          <w:numId w:val="2"/>
-        </w:numPr>
-      </w:pPr>
-      <w:r>
-        <w:t>Final Considerations</w:t>
-      </w:r>
-    </w:p>
-    <w:p>
-      <w:pPr>
-        <w:pStyle w:val="ListParagraph"/>
-        <w:numPr>
-          <w:ilvl w:val="0"/>
-          <w:numId w:val="2"/>
-        </w:numPr>
-      </w:pPr>
-      <w:r>
-        <w:t>Implementation</w:t>
-      </w:r>
-      <w:r>
-        <w:t xml:space="preserve"> (Possible title change)</w:t>
-      </w:r>
-    </w:p>
-    <w:p>
-      <w:pPr>
-        <w:pStyle w:val="ListParagraph"/>
-        <w:numPr>
-          <w:ilvl w:val="1"/>
-          <w:numId w:val="2"/>
-        </w:numPr>
-      </w:pPr>
-      <w:r>
-        <w:t>Introduction</w:t>
-      </w:r>
-    </w:p>
-    <w:p>
-      <w:pPr>
-        <w:pStyle w:val="ListParagraph"/>
-        <w:numPr>
-          <w:ilvl w:val="1"/>
-          <w:numId w:val="2"/>
-        </w:numPr>
-      </w:pPr>
-      <w:r>
-        <w:t>SDM</w:t>
-      </w:r>
-    </w:p>
-    <w:p>
-      <w:pPr>
-        <w:pStyle w:val="ListParagraph"/>
-        <w:numPr>
-          <w:ilvl w:val="2"/>
-          <w:numId w:val="2"/>
-        </w:numPr>
-      </w:pPr>
-      <w:r>
-        <w:t>Guiding Example</w:t>
-      </w:r>
-    </w:p>
-    <w:p>
-      <w:pPr>
-        <w:pStyle w:val="ListParagraph"/>
-        <w:numPr>
-          <w:ilvl w:val="1"/>
-          <w:numId w:val="2"/>
-        </w:numPr>
-      </w:pPr>
-      <w:r>
-        <w:t>Provenance Gathering</w:t>
-      </w:r>
-    </w:p>
-    <w:p>
-      <w:pPr>
-        <w:pStyle w:val="ListParagraph"/>
-        <w:numPr>
-          <w:ilvl w:val="1"/>
-          <w:numId w:val="2"/>
-        </w:numPr>
-      </w:pPr>
-      <w:r>
-        <w:t>Provenance Analysis (Proof Viewer)</w:t>
-      </w:r>
-    </w:p>
-    <w:p>
-      <w:pPr>
-        <w:pStyle w:val="ListParagraph"/>
-        <w:numPr>
-          <w:ilvl w:val="2"/>
-          <w:numId w:val="2"/>
-        </w:numPr>
-      </w:pPr>
-      <w:r>
-        <w:t>Node Representations</w:t>
-      </w:r>
-    </w:p>
-    <w:p>
-      <w:pPr>
-        <w:pStyle w:val="ListParagraph"/>
-        <w:numPr>
-          <w:ilvl w:val="2"/>
-          <w:numId w:val="2"/>
-        </w:numPr>
-      </w:pPr>
-      <w:r>
-        <w:t>Edge Representations</w:t>
-      </w:r>
-    </w:p>
-    <w:p>
-      <w:pPr>
-        <w:pStyle w:val="ListParagraph"/>
-        <w:numPr>
-          <w:ilvl w:val="2"/>
-          <w:numId w:val="2"/>
-        </w:numPr>
-      </w:pPr>
-      <w:r>
-        <w:t>Node Filters</w:t>
-      </w:r>
-    </w:p>
-    <w:p>
-      <w:pPr>
-        <w:pStyle w:val="ListParagraph"/>
-        <w:numPr>
-          <w:ilvl w:val="2"/>
-          <w:numId w:val="2"/>
-        </w:numPr>
-      </w:pPr>
-      <w:r>
-        <w:t>Edge Filters</w:t>
-      </w:r>
-    </w:p>
-    <w:p>
-      <w:pPr>
-        <w:pStyle w:val="ListParagraph"/>
-        <w:numPr>
-          <w:ilvl w:val="1"/>
-          <w:numId w:val="2"/>
-        </w:numPr>
-      </w:pPr>
-      <w:r>
-        <w:t>Final Considerations</w:t>
-      </w:r>
-    </w:p>
-    <w:p>
-      <w:pPr>
-        <w:pStyle w:val="ListParagraph"/>
-        <w:numPr>
-          <w:ilvl w:val="0"/>
-          <w:numId w:val="2"/>
-        </w:numPr>
-      </w:pPr>
-      <w:r>
-        <w:t>Evaluation</w:t>
-      </w:r>
-    </w:p>
-    <w:p>
-      <w:pPr>
-        <w:pStyle w:val="ListParagraph"/>
-        <w:numPr>
-          <w:ilvl w:val="1"/>
-          <w:numId w:val="2"/>
-        </w:numPr>
-      </w:pPr>
-      <w:r>
-        <w:t>Introduction</w:t>
-      </w:r>
-    </w:p>
-    <w:p>
-      <w:pPr>
-        <w:pStyle w:val="ListParagraph"/>
-        <w:numPr>
-          <w:ilvl w:val="1"/>
-          <w:numId w:val="2"/>
-        </w:numPr>
-      </w:pPr>
-      <w:r>
-        <w:t>Experiment Planning</w:t>
-      </w:r>
-    </w:p>
-    <w:p>
-      <w:pPr>
-        <w:pStyle w:val="ListParagraph"/>
-        <w:numPr>
-          <w:ilvl w:val="1"/>
-          <w:numId w:val="2"/>
-        </w:numPr>
-      </w:pPr>
-      <w:r>
-        <w:t>Experiment Execution</w:t>
-      </w:r>
-    </w:p>
-    <w:p>
-      <w:pPr>
-        <w:pStyle w:val="ListParagraph"/>
-        <w:numPr>
-          <w:ilvl w:val="1"/>
-          <w:numId w:val="2"/>
-        </w:numPr>
-      </w:pPr>
-      <w:r>
-        <w:t>Statistical Analysis</w:t>
-      </w:r>
-    </w:p>
-    <w:p>
-      <w:pPr>
-        <w:pStyle w:val="ListParagraph"/>
-        <w:numPr>
-          <w:ilvl w:val="1"/>
-          <w:numId w:val="2"/>
-        </w:numPr>
-      </w:pPr>
-      <w:r>
-        <w:t>Threats to Validity</w:t>
-      </w:r>
-    </w:p>
-    <w:p>
-      <w:pPr>
-        <w:pStyle w:val="ListParagraph"/>
-        <w:numPr>
-          <w:ilvl w:val="1"/>
-          <w:numId w:val="2"/>
-        </w:numPr>
-      </w:pPr>
-      <w:r>
-        <w:t>Final Considerations</w:t>
-      </w:r>
-    </w:p>
-    <w:p>
-      <w:pPr>
-        <w:pStyle w:val="ListParagraph"/>
-        <w:numPr>
-          <w:ilvl w:val="0"/>
-          <w:numId w:val="2"/>
-        </w:numPr>
-      </w:pPr>
-      <w:r>
+        <w:lastRenderedPageBreak/>
         <w:t>Conclusion</w:t>
       </w:r>
     </w:p>
@@ -518,7 +637,6 @@
         </w:numPr>
       </w:pPr>
       <w:r>
-        <w:lastRenderedPageBreak/>
         <w:t>Future Work</w:t>
       </w:r>
     </w:p>
@@ -572,6 +690,246 @@
     </w:sectPr>
   </w:body>
 </w:document>
+</file>
+
+<file path=word/comments.xml><?xml version="1.0" encoding="utf-8"?>
+<w:comments xmlns:ve="http://schemas.openxmlformats.org/markup-compatibility/2006" xmlns:o="urn:schemas-microsoft-com:office:office" xmlns:r="http://schemas.openxmlformats.org/officeDocument/2006/relationships" xmlns:m="http://schemas.openxmlformats.org/officeDocument/2006/math" xmlns:v="urn:schemas-microsoft-com:vml" xmlns:wp="http://schemas.openxmlformats.org/drawingml/2006/wordprocessingDrawing" xmlns:w10="urn:schemas-microsoft-com:office:word" xmlns:w="http://schemas.openxmlformats.org/wordprocessingml/2006/main" xmlns:wne="http://schemas.microsoft.com/office/word/2006/wordml">
+  <w:comment w:id="0" w:author="Kohwalter" w:date="2013-03-19T17:57:00Z" w:initials="K">
+    <w:p>
+      <w:pPr>
+        <w:rPr>
+          <w:lang w:val="pt-BR"/>
+        </w:rPr>
+      </w:pPr>
+      <w:r>
+        <w:rPr>
+          <w:rStyle w:val="CommentReference"/>
+        </w:rPr>
+        <w:annotationRef/>
+      </w:r>
+      <w:r>
+        <w:rPr>
+          <w:lang w:val="pt-BR"/>
+        </w:rPr>
+        <w:t xml:space="preserve"> Se colapsar por causa de tamanho</w:t>
+      </w:r>
+      <w:r>
+        <w:rPr>
+          <w:lang w:val="pt-BR"/>
+        </w:rPr>
+        <w:t>,</w:t>
+      </w:r>
+      <w:r>
+        <w:rPr>
+          <w:lang w:val="pt-BR"/>
+        </w:rPr>
+        <w:t xml:space="preserve"> acho q</w:t>
+      </w:r>
+      <w:r>
+        <w:rPr>
+          <w:lang w:val="pt-BR"/>
+        </w:rPr>
+        <w:t xml:space="preserve"> nessa ordem seria melhor</w:t>
+      </w:r>
+      <w:r>
+        <w:rPr>
+          <w:lang w:val="pt-BR"/>
+        </w:rPr>
+        <w:t xml:space="preserve"> (abaixo)</w:t>
+      </w:r>
+      <w:r>
+        <w:rPr>
+          <w:lang w:val="pt-BR"/>
+        </w:rPr>
+        <w:t xml:space="preserve">. Iniciando explicando sobre game </w:t>
+      </w:r>
+      <w:proofErr w:type="spellStart"/>
+      <w:r>
+        <w:rPr>
+          <w:lang w:val="pt-BR"/>
+        </w:rPr>
+        <w:t>flow</w:t>
+      </w:r>
+      <w:proofErr w:type="spellEnd"/>
+      <w:r>
+        <w:rPr>
+          <w:lang w:val="pt-BR"/>
+        </w:rPr>
+        <w:t xml:space="preserve"> </w:t>
+      </w:r>
+      <w:proofErr w:type="spellStart"/>
+      <w:r>
+        <w:rPr>
+          <w:lang w:val="pt-BR"/>
+        </w:rPr>
+        <w:t>analysis</w:t>
+      </w:r>
+      <w:proofErr w:type="spellEnd"/>
+      <w:r>
+        <w:rPr>
+          <w:lang w:val="pt-BR"/>
+        </w:rPr>
+        <w:t xml:space="preserve"> e como é feito atualmente e depois falar de proveniência como uma alternativa </w:t>
+      </w:r>
+      <w:r>
+        <w:rPr>
+          <w:lang w:val="pt-BR"/>
+        </w:rPr>
+        <w:t>seguindo com suas</w:t>
+      </w:r>
+      <w:r>
+        <w:rPr>
+          <w:lang w:val="pt-BR"/>
+        </w:rPr>
+        <w:t xml:space="preserve"> definições. </w:t>
+      </w:r>
+    </w:p>
+    <w:p>
+      <w:pPr>
+        <w:rPr>
+          <w:lang w:val="pt-BR"/>
+        </w:rPr>
+      </w:pPr>
+    </w:p>
+    <w:p>
+      <w:pPr>
+        <w:pStyle w:val="ListParagraph"/>
+        <w:numPr>
+          <w:ilvl w:val="0"/>
+          <w:numId w:val="2"/>
+        </w:numPr>
+      </w:pPr>
+      <w:r>
+        <w:t>Game Flow Analysis and Provenance</w:t>
+      </w:r>
+    </w:p>
+    <w:p>
+      <w:pPr>
+        <w:pStyle w:val="ListParagraph"/>
+        <w:numPr>
+          <w:ilvl w:val="1"/>
+          <w:numId w:val="2"/>
+        </w:numPr>
+      </w:pPr>
+      <w:r>
+        <w:t>Introduction</w:t>
+      </w:r>
+    </w:p>
+    <w:p>
+      <w:pPr>
+        <w:pStyle w:val="ListParagraph"/>
+        <w:numPr>
+          <w:ilvl w:val="1"/>
+          <w:numId w:val="2"/>
+        </w:numPr>
+      </w:pPr>
+      <w:r>
+        <w:t>Game Flow Analysis</w:t>
+      </w:r>
+    </w:p>
+    <w:p>
+      <w:pPr>
+        <w:pStyle w:val="ListParagraph"/>
+        <w:numPr>
+          <w:ilvl w:val="2"/>
+          <w:numId w:val="2"/>
+        </w:numPr>
+      </w:pPr>
+      <w:r>
+        <w:t>Definition</w:t>
+      </w:r>
+    </w:p>
+    <w:p>
+      <w:pPr>
+        <w:pStyle w:val="ListParagraph"/>
+        <w:numPr>
+          <w:ilvl w:val="2"/>
+          <w:numId w:val="2"/>
+        </w:numPr>
+      </w:pPr>
+      <w:r>
+        <w:t>Usage</w:t>
+      </w:r>
+    </w:p>
+    <w:p>
+      <w:pPr>
+        <w:pStyle w:val="ListParagraph"/>
+        <w:numPr>
+          <w:ilvl w:val="2"/>
+          <w:numId w:val="2"/>
+        </w:numPr>
+      </w:pPr>
+      <w:r>
+        <w:t>Related Work</w:t>
+      </w:r>
+    </w:p>
+    <w:p>
+      <w:pPr>
+        <w:pStyle w:val="ListParagraph"/>
+        <w:numPr>
+          <w:ilvl w:val="1"/>
+          <w:numId w:val="2"/>
+        </w:numPr>
+      </w:pPr>
+      <w:r>
+        <w:t>Provenance</w:t>
+      </w:r>
+    </w:p>
+    <w:p>
+      <w:pPr>
+        <w:pStyle w:val="ListParagraph"/>
+        <w:numPr>
+          <w:ilvl w:val="2"/>
+          <w:numId w:val="2"/>
+        </w:numPr>
+      </w:pPr>
+      <w:r>
+        <w:t>Open Provenance Model</w:t>
+      </w:r>
+    </w:p>
+    <w:p>
+      <w:pPr>
+        <w:pStyle w:val="ListParagraph"/>
+        <w:numPr>
+          <w:ilvl w:val="2"/>
+          <w:numId w:val="2"/>
+        </w:numPr>
+      </w:pPr>
+      <w:r>
+        <w:t>PROV</w:t>
+      </w:r>
+    </w:p>
+    <w:p>
+      <w:pPr>
+        <w:pStyle w:val="ListParagraph"/>
+        <w:numPr>
+          <w:ilvl w:val="2"/>
+          <w:numId w:val="2"/>
+        </w:numPr>
+      </w:pPr>
+      <w:r>
+        <w:t>Comparison between Models</w:t>
+      </w:r>
+    </w:p>
+    <w:p>
+      <w:pPr>
+        <w:pStyle w:val="ListParagraph"/>
+        <w:numPr>
+          <w:ilvl w:val="1"/>
+          <w:numId w:val="2"/>
+        </w:numPr>
+      </w:pPr>
+      <w:r>
+        <w:t>Final Considerations</w:t>
+      </w:r>
+    </w:p>
+    <w:p>
+      <w:pPr>
+        <w:pStyle w:val="CommentText"/>
+      </w:pPr>
+    </w:p>
+  </w:comment>
+</w:comments>
 </file>
 
 <file path=word/numbering.xml><?xml version="1.0" encoding="utf-8"?>
@@ -956,6 +1314,102 @@
       <w:ind w:left="720"/>
       <w:contextualSpacing/>
     </w:pPr>
+  </w:style>
+  <w:style w:type="character" w:styleId="CommentReference">
+    <w:name w:val="annotation reference"/>
+    <w:basedOn w:val="DefaultParagraphFont"/>
+    <w:uiPriority w:val="99"/>
+    <w:semiHidden/>
+    <w:unhideWhenUsed/>
+    <w:rsid w:val="005C1736"/>
+    <w:rPr>
+      <w:sz w:val="16"/>
+      <w:szCs w:val="16"/>
+    </w:rPr>
+  </w:style>
+  <w:style w:type="paragraph" w:styleId="CommentText">
+    <w:name w:val="annotation text"/>
+    <w:basedOn w:val="Normal"/>
+    <w:link w:val="CommentTextChar"/>
+    <w:uiPriority w:val="99"/>
+    <w:semiHidden/>
+    <w:unhideWhenUsed/>
+    <w:rsid w:val="005C1736"/>
+    <w:pPr>
+      <w:spacing w:line="240" w:lineRule="auto"/>
+    </w:pPr>
+    <w:rPr>
+      <w:sz w:val="20"/>
+      <w:szCs w:val="20"/>
+    </w:rPr>
+  </w:style>
+  <w:style w:type="character" w:customStyle="1" w:styleId="CommentTextChar">
+    <w:name w:val="Comment Text Char"/>
+    <w:basedOn w:val="DefaultParagraphFont"/>
+    <w:link w:val="CommentText"/>
+    <w:uiPriority w:val="99"/>
+    <w:semiHidden/>
+    <w:rsid w:val="005C1736"/>
+    <w:rPr>
+      <w:sz w:val="20"/>
+      <w:szCs w:val="20"/>
+    </w:rPr>
+  </w:style>
+  <w:style w:type="paragraph" w:styleId="CommentSubject">
+    <w:name w:val="annotation subject"/>
+    <w:basedOn w:val="CommentText"/>
+    <w:next w:val="CommentText"/>
+    <w:link w:val="CommentSubjectChar"/>
+    <w:uiPriority w:val="99"/>
+    <w:semiHidden/>
+    <w:unhideWhenUsed/>
+    <w:rsid w:val="005C1736"/>
+    <w:rPr>
+      <w:b/>
+      <w:bCs/>
+    </w:rPr>
+  </w:style>
+  <w:style w:type="character" w:customStyle="1" w:styleId="CommentSubjectChar">
+    <w:name w:val="Comment Subject Char"/>
+    <w:basedOn w:val="CommentTextChar"/>
+    <w:link w:val="CommentSubject"/>
+    <w:uiPriority w:val="99"/>
+    <w:semiHidden/>
+    <w:rsid w:val="005C1736"/>
+    <w:rPr>
+      <w:b/>
+      <w:bCs/>
+    </w:rPr>
+  </w:style>
+  <w:style w:type="paragraph" w:styleId="BalloonText">
+    <w:name w:val="Balloon Text"/>
+    <w:basedOn w:val="Normal"/>
+    <w:link w:val="BalloonTextChar"/>
+    <w:uiPriority w:val="99"/>
+    <w:semiHidden/>
+    <w:unhideWhenUsed/>
+    <w:rsid w:val="005C1736"/>
+    <w:pPr>
+      <w:spacing w:after="0" w:line="240" w:lineRule="auto"/>
+    </w:pPr>
+    <w:rPr>
+      <w:rFonts w:ascii="Tahoma" w:hAnsi="Tahoma" w:cs="Tahoma"/>
+      <w:sz w:val="16"/>
+      <w:szCs w:val="16"/>
+    </w:rPr>
+  </w:style>
+  <w:style w:type="character" w:customStyle="1" w:styleId="BalloonTextChar">
+    <w:name w:val="Balloon Text Char"/>
+    <w:basedOn w:val="DefaultParagraphFont"/>
+    <w:link w:val="BalloonText"/>
+    <w:uiPriority w:val="99"/>
+    <w:semiHidden/>
+    <w:rsid w:val="005C1736"/>
+    <w:rPr>
+      <w:rFonts w:ascii="Tahoma" w:hAnsi="Tahoma" w:cs="Tahoma"/>
+      <w:sz w:val="16"/>
+      <w:szCs w:val="16"/>
+    </w:rPr>
   </w:style>
 </w:styles>
 </file>

</xml_diff>